<commit_message>
fix a minor bug in map creator
</commit_message>
<xml_diff>
--- a/BaoCao.docx
+++ b/BaoCao.docx
@@ -5,12 +5,14 @@
     <w:p>
       <w:pPr>
         <w:rPr>
+          <w:rFonts w:asciiTheme="majorHAnsi" w:hAnsiTheme="majorHAnsi" w:cstheme="majorHAnsi"/>
           <w:lang w:val="en-US"/>
         </w:rPr>
       </w:pPr>
       <w:proofErr w:type="spellStart"/>
       <w:r>
         <w:rPr>
+          <w:rFonts w:asciiTheme="majorHAnsi" w:hAnsiTheme="majorHAnsi" w:cstheme="majorHAnsi"/>
           <w:lang w:val="en-US"/>
         </w:rPr>
         <w:t>Đề</w:t>
@@ -18,32 +20,23 @@
       <w:proofErr w:type="spellEnd"/>
       <w:r>
         <w:rPr>
-          <w:lang w:val="en-US"/>
-        </w:rPr>
-        <w:t xml:space="preserve"> </w:t>
-      </w:r>
-      <w:proofErr w:type="spellStart"/>
-      <w:r>
-        <w:rPr>
-          <w:lang w:val="en-US"/>
-        </w:rPr>
-        <w:t>t</w:t>
-      </w:r>
-      <w:r>
-        <w:rPr>
-          <w:lang w:val="en-US"/>
-        </w:rPr>
-        <w:t>à</w:t>
-      </w:r>
-      <w:r>
-        <w:rPr>
-          <w:lang w:val="en-US"/>
-        </w:rPr>
-        <w:t>i</w:t>
-      </w:r>
-      <w:proofErr w:type="spellEnd"/>
-      <w:r>
-        <w:rPr>
+          <w:rFonts w:asciiTheme="majorHAnsi" w:hAnsiTheme="majorHAnsi" w:cstheme="majorHAnsi"/>
+          <w:lang w:val="en-US"/>
+        </w:rPr>
+        <w:t xml:space="preserve"> </w:t>
+      </w:r>
+      <w:proofErr w:type="spellStart"/>
+      <w:r>
+        <w:rPr>
+          <w:rFonts w:asciiTheme="majorHAnsi" w:hAnsiTheme="majorHAnsi" w:cstheme="majorHAnsi"/>
+          <w:lang w:val="en-US"/>
+        </w:rPr>
+        <w:t>tài</w:t>
+      </w:r>
+      <w:proofErr w:type="spellEnd"/>
+      <w:r>
+        <w:rPr>
+          <w:rFonts w:asciiTheme="majorHAnsi" w:hAnsiTheme="majorHAnsi" w:cstheme="majorHAnsi"/>
           <w:lang w:val="en-US"/>
         </w:rPr>
         <w:t xml:space="preserve">: </w:t>
@@ -51,57 +44,400 @@
       <w:proofErr w:type="spellStart"/>
       <w:r>
         <w:rPr>
-          <w:lang w:val="en-US"/>
-        </w:rPr>
-        <w:t>L</w:t>
-      </w:r>
-      <w:r>
-        <w:rPr>
-          <w:lang w:val="en-US"/>
-        </w:rPr>
-        <w:t>ậ</w:t>
-      </w:r>
-      <w:r>
-        <w:rPr>
-          <w:lang w:val="en-US"/>
-        </w:rPr>
-        <w:t>p</w:t>
-      </w:r>
-      <w:proofErr w:type="spellEnd"/>
-      <w:r>
-        <w:rPr>
-          <w:lang w:val="en-US"/>
-        </w:rPr>
-        <w:t xml:space="preserve"> </w:t>
-      </w:r>
-      <w:proofErr w:type="spellStart"/>
-      <w:r>
-        <w:rPr>
-          <w:lang w:val="en-US"/>
-        </w:rPr>
-        <w:t>tr</w:t>
-      </w:r>
-      <w:r>
-        <w:rPr>
-          <w:lang w:val="en-US"/>
-        </w:rPr>
-        <w:t>ì</w:t>
-      </w:r>
-      <w:r>
-        <w:rPr>
-          <w:lang w:val="en-US"/>
-        </w:rPr>
-        <w:t>nh</w:t>
-      </w:r>
-      <w:proofErr w:type="spellEnd"/>
-      <w:r>
-        <w:rPr>
+          <w:rFonts w:asciiTheme="majorHAnsi" w:hAnsiTheme="majorHAnsi" w:cstheme="majorHAnsi"/>
+          <w:lang w:val="en-US"/>
+        </w:rPr>
+        <w:t>Lập</w:t>
+      </w:r>
+      <w:proofErr w:type="spellEnd"/>
+      <w:r>
+        <w:rPr>
+          <w:rFonts w:asciiTheme="majorHAnsi" w:hAnsiTheme="majorHAnsi" w:cstheme="majorHAnsi"/>
+          <w:lang w:val="en-US"/>
+        </w:rPr>
+        <w:t xml:space="preserve"> </w:t>
+      </w:r>
+      <w:proofErr w:type="spellStart"/>
+      <w:r>
+        <w:rPr>
+          <w:rFonts w:asciiTheme="majorHAnsi" w:hAnsiTheme="majorHAnsi" w:cstheme="majorHAnsi"/>
+          <w:lang w:val="en-US"/>
+        </w:rPr>
+        <w:t>trình</w:t>
+      </w:r>
+      <w:proofErr w:type="spellEnd"/>
+      <w:r>
+        <w:rPr>
+          <w:rFonts w:asciiTheme="majorHAnsi" w:hAnsiTheme="majorHAnsi" w:cstheme="majorHAnsi"/>
           <w:lang w:val="en-US"/>
         </w:rPr>
         <w:t xml:space="preserve"> game Run</w:t>
+      </w:r>
+      <w:r>
+        <w:rPr>
+          <w:rFonts w:asciiTheme="majorHAnsi" w:hAnsiTheme="majorHAnsi" w:cstheme="majorHAnsi"/>
+          <w:lang w:val="en-US"/>
+        </w:rPr>
+        <w:t>!!</w:t>
+      </w:r>
+    </w:p>
+    <w:p>
+      <w:pPr>
+        <w:rPr>
+          <w:rFonts w:asciiTheme="majorHAnsi" w:hAnsiTheme="majorHAnsi" w:cstheme="majorHAnsi"/>
+          <w:lang w:val="en-US"/>
+        </w:rPr>
+      </w:pPr>
+    </w:p>
+    <w:p>
+      <w:pPr>
+        <w:rPr>
+          <w:rFonts w:asciiTheme="majorHAnsi" w:hAnsiTheme="majorHAnsi" w:cstheme="majorHAnsi"/>
+          <w:lang w:val="en-US"/>
+        </w:rPr>
+      </w:pPr>
+      <w:r>
+        <w:rPr>
+          <w:rFonts w:asciiTheme="majorHAnsi" w:hAnsiTheme="majorHAnsi" w:cstheme="majorHAnsi"/>
+          <w:lang w:val="en-US"/>
+        </w:rPr>
+        <w:t xml:space="preserve">I. </w:t>
+      </w:r>
+      <w:proofErr w:type="spellStart"/>
+      <w:r>
+        <w:rPr>
+          <w:rFonts w:asciiTheme="majorHAnsi" w:hAnsiTheme="majorHAnsi" w:cstheme="majorHAnsi"/>
+          <w:lang w:val="en-US"/>
+        </w:rPr>
+        <w:t>Tổng</w:t>
+      </w:r>
+      <w:proofErr w:type="spellEnd"/>
+      <w:r>
+        <w:rPr>
+          <w:rFonts w:asciiTheme="majorHAnsi" w:hAnsiTheme="majorHAnsi" w:cstheme="majorHAnsi"/>
+          <w:lang w:val="en-US"/>
+        </w:rPr>
+        <w:t xml:space="preserve"> </w:t>
+      </w:r>
+      <w:proofErr w:type="spellStart"/>
+      <w:r>
+        <w:rPr>
+          <w:rFonts w:asciiTheme="majorHAnsi" w:hAnsiTheme="majorHAnsi" w:cstheme="majorHAnsi"/>
+          <w:lang w:val="en-US"/>
+        </w:rPr>
+        <w:t>quan</w:t>
+      </w:r>
+      <w:proofErr w:type="spellEnd"/>
+      <w:r>
+        <w:rPr>
+          <w:rFonts w:asciiTheme="majorHAnsi" w:hAnsiTheme="majorHAnsi" w:cstheme="majorHAnsi"/>
+          <w:lang w:val="en-US"/>
+        </w:rPr>
+        <w:t xml:space="preserve"> </w:t>
+      </w:r>
+      <w:proofErr w:type="spellStart"/>
+      <w:r>
+        <w:rPr>
+          <w:rFonts w:asciiTheme="majorHAnsi" w:hAnsiTheme="majorHAnsi" w:cstheme="majorHAnsi"/>
+          <w:lang w:val="en-US"/>
+        </w:rPr>
+        <w:t>về</w:t>
+      </w:r>
+      <w:proofErr w:type="spellEnd"/>
+      <w:r>
+        <w:rPr>
+          <w:rFonts w:asciiTheme="majorHAnsi" w:hAnsiTheme="majorHAnsi" w:cstheme="majorHAnsi"/>
+          <w:lang w:val="en-US"/>
+        </w:rPr>
+        <w:t xml:space="preserve"> </w:t>
+      </w:r>
+      <w:proofErr w:type="spellStart"/>
+      <w:r>
+        <w:rPr>
+          <w:rFonts w:asciiTheme="majorHAnsi" w:hAnsiTheme="majorHAnsi" w:cstheme="majorHAnsi"/>
+          <w:lang w:val="en-US"/>
+        </w:rPr>
+        <w:t>đề</w:t>
+      </w:r>
+      <w:proofErr w:type="spellEnd"/>
+      <w:r>
+        <w:rPr>
+          <w:rFonts w:asciiTheme="majorHAnsi" w:hAnsiTheme="majorHAnsi" w:cstheme="majorHAnsi"/>
+          <w:lang w:val="en-US"/>
+        </w:rPr>
+        <w:t xml:space="preserve"> </w:t>
+      </w:r>
+      <w:proofErr w:type="spellStart"/>
+      <w:r>
+        <w:rPr>
+          <w:rFonts w:asciiTheme="majorHAnsi" w:hAnsiTheme="majorHAnsi" w:cstheme="majorHAnsi"/>
+          <w:lang w:val="en-US"/>
+        </w:rPr>
+        <w:t>tài</w:t>
+      </w:r>
+      <w:proofErr w:type="spellEnd"/>
+      <w:r>
+        <w:rPr>
+          <w:rFonts w:asciiTheme="majorHAnsi" w:hAnsiTheme="majorHAnsi" w:cstheme="majorHAnsi"/>
+          <w:lang w:val="en-US"/>
+        </w:rPr>
+        <w:t>:</w:t>
+      </w:r>
+    </w:p>
+    <w:p>
+      <w:pPr>
+        <w:rPr>
+          <w:rFonts w:asciiTheme="majorHAnsi" w:hAnsiTheme="majorHAnsi" w:cstheme="majorHAnsi"/>
+          <w:lang w:val="en-US"/>
+        </w:rPr>
+      </w:pPr>
+      <w:r>
+        <w:rPr>
+          <w:rFonts w:asciiTheme="majorHAnsi" w:hAnsiTheme="majorHAnsi" w:cstheme="majorHAnsi"/>
+          <w:lang w:val="en-US"/>
+        </w:rPr>
+        <w:t xml:space="preserve">1. </w:t>
+      </w:r>
+      <w:proofErr w:type="spellStart"/>
+      <w:r>
+        <w:rPr>
+          <w:rFonts w:asciiTheme="majorHAnsi" w:hAnsiTheme="majorHAnsi" w:cstheme="majorHAnsi"/>
+          <w:lang w:val="en-US"/>
+        </w:rPr>
+        <w:t>Giới</w:t>
+      </w:r>
+      <w:proofErr w:type="spellEnd"/>
+      <w:r>
+        <w:rPr>
+          <w:rFonts w:asciiTheme="majorHAnsi" w:hAnsiTheme="majorHAnsi" w:cstheme="majorHAnsi"/>
+          <w:lang w:val="en-US"/>
+        </w:rPr>
+        <w:t xml:space="preserve"> </w:t>
+      </w:r>
+      <w:proofErr w:type="spellStart"/>
+      <w:r>
+        <w:rPr>
+          <w:rFonts w:asciiTheme="majorHAnsi" w:hAnsiTheme="majorHAnsi" w:cstheme="majorHAnsi"/>
+          <w:lang w:val="en-US"/>
+        </w:rPr>
+        <w:t>thiệ</w:t>
+      </w:r>
+      <w:r>
+        <w:rPr>
+          <w:rFonts w:asciiTheme="majorHAnsi" w:hAnsiTheme="majorHAnsi" w:cstheme="majorHAnsi"/>
+          <w:lang w:val="en-US"/>
+        </w:rPr>
+        <w:t>u</w:t>
+      </w:r>
+      <w:proofErr w:type="spellEnd"/>
+      <w:r>
+        <w:rPr>
+          <w:rFonts w:asciiTheme="majorHAnsi" w:hAnsiTheme="majorHAnsi" w:cstheme="majorHAnsi"/>
+          <w:lang w:val="en-US"/>
+        </w:rPr>
+        <w:t xml:space="preserve"> </w:t>
+      </w:r>
+      <w:proofErr w:type="spellStart"/>
+      <w:r>
+        <w:rPr>
+          <w:rFonts w:asciiTheme="majorHAnsi" w:hAnsiTheme="majorHAnsi" w:cstheme="majorHAnsi"/>
+          <w:lang w:val="en-US"/>
+        </w:rPr>
+        <w:t>về</w:t>
+      </w:r>
+      <w:proofErr w:type="spellEnd"/>
+      <w:r>
+        <w:rPr>
+          <w:rFonts w:asciiTheme="majorHAnsi" w:hAnsiTheme="majorHAnsi" w:cstheme="majorHAnsi"/>
+          <w:lang w:val="en-US"/>
+        </w:rPr>
+        <w:t xml:space="preserve"> </w:t>
+      </w:r>
+      <w:proofErr w:type="spellStart"/>
+      <w:r>
+        <w:rPr>
+          <w:rFonts w:asciiTheme="majorHAnsi" w:hAnsiTheme="majorHAnsi" w:cstheme="majorHAnsi"/>
+          <w:lang w:val="en-US"/>
+        </w:rPr>
+        <w:t>đề</w:t>
+      </w:r>
+      <w:proofErr w:type="spellEnd"/>
+      <w:r>
+        <w:rPr>
+          <w:rFonts w:asciiTheme="majorHAnsi" w:hAnsiTheme="majorHAnsi" w:cstheme="majorHAnsi"/>
+          <w:lang w:val="en-US"/>
+        </w:rPr>
+        <w:t xml:space="preserve"> </w:t>
+      </w:r>
+      <w:proofErr w:type="spellStart"/>
+      <w:r>
+        <w:rPr>
+          <w:rFonts w:asciiTheme="majorHAnsi" w:hAnsiTheme="majorHAnsi" w:cstheme="majorHAnsi"/>
+          <w:lang w:val="en-US"/>
+        </w:rPr>
+        <w:t>tài</w:t>
+      </w:r>
+      <w:proofErr w:type="spellEnd"/>
+      <w:r>
+        <w:rPr>
+          <w:rFonts w:asciiTheme="majorHAnsi" w:hAnsiTheme="majorHAnsi" w:cstheme="majorHAnsi"/>
+          <w:lang w:val="en-US"/>
+        </w:rPr>
+        <w:t xml:space="preserve">: </w:t>
+      </w:r>
+    </w:p>
+    <w:p>
+      <w:pPr>
+        <w:rPr>
+          <w:rFonts w:asciiTheme="majorHAnsi" w:hAnsiTheme="majorHAnsi" w:cstheme="majorHAnsi"/>
+          <w:lang w:val="en-US"/>
+        </w:rPr>
+      </w:pPr>
+      <w:r>
+        <w:rPr>
+          <w:rFonts w:asciiTheme="majorHAnsi" w:hAnsiTheme="majorHAnsi" w:cstheme="majorHAnsi"/>
+          <w:lang w:val="en-US"/>
+        </w:rPr>
+        <w:t xml:space="preserve">Game Run!! </w:t>
+      </w:r>
+      <w:proofErr w:type="spellStart"/>
+      <w:r>
+        <w:rPr>
+          <w:rFonts w:asciiTheme="majorHAnsi" w:hAnsiTheme="majorHAnsi" w:cstheme="majorHAnsi"/>
+          <w:lang w:val="en-US"/>
+        </w:rPr>
+        <w:t>được</w:t>
+      </w:r>
+      <w:proofErr w:type="spellEnd"/>
+      <w:r>
+        <w:rPr>
+          <w:rFonts w:asciiTheme="majorHAnsi" w:hAnsiTheme="majorHAnsi" w:cstheme="majorHAnsi"/>
+          <w:lang w:val="en-US"/>
+        </w:rPr>
+        <w:t xml:space="preserve"> </w:t>
+      </w:r>
+      <w:proofErr w:type="spellStart"/>
+      <w:r>
+        <w:rPr>
+          <w:rFonts w:asciiTheme="majorHAnsi" w:hAnsiTheme="majorHAnsi" w:cstheme="majorHAnsi"/>
+          <w:lang w:val="en-US"/>
+        </w:rPr>
+        <w:t>dựa</w:t>
+      </w:r>
+      <w:proofErr w:type="spellEnd"/>
+      <w:r>
+        <w:rPr>
+          <w:rFonts w:asciiTheme="majorHAnsi" w:hAnsiTheme="majorHAnsi" w:cstheme="majorHAnsi"/>
+          <w:lang w:val="en-US"/>
+        </w:rPr>
+        <w:t xml:space="preserve"> </w:t>
+      </w:r>
+      <w:proofErr w:type="spellStart"/>
+      <w:r>
+        <w:rPr>
+          <w:rFonts w:asciiTheme="majorHAnsi" w:hAnsiTheme="majorHAnsi" w:cstheme="majorHAnsi"/>
+          <w:lang w:val="en-US"/>
+        </w:rPr>
+        <w:t>trên</w:t>
+      </w:r>
+      <w:proofErr w:type="spellEnd"/>
+      <w:r>
+        <w:rPr>
+          <w:rFonts w:asciiTheme="majorHAnsi" w:hAnsiTheme="majorHAnsi" w:cstheme="majorHAnsi"/>
+          <w:lang w:val="en-US"/>
+        </w:rPr>
+        <w:t xml:space="preserve"> ý </w:t>
+      </w:r>
+      <w:proofErr w:type="spellStart"/>
+      <w:r>
+        <w:rPr>
+          <w:rFonts w:asciiTheme="majorHAnsi" w:hAnsiTheme="majorHAnsi" w:cstheme="majorHAnsi"/>
+          <w:lang w:val="en-US"/>
+        </w:rPr>
+        <w:t>tưở</w:t>
+      </w:r>
+      <w:r>
+        <w:rPr>
+          <w:rFonts w:asciiTheme="majorHAnsi" w:hAnsiTheme="majorHAnsi" w:cstheme="majorHAnsi"/>
+          <w:lang w:val="en-US"/>
+        </w:rPr>
+        <w:t>ng</w:t>
+      </w:r>
+      <w:proofErr w:type="spellEnd"/>
+      <w:r>
+        <w:rPr>
+          <w:rFonts w:asciiTheme="majorHAnsi" w:hAnsiTheme="majorHAnsi" w:cstheme="majorHAnsi"/>
+          <w:lang w:val="en-US"/>
+        </w:rPr>
+        <w:t xml:space="preserve"> </w:t>
+      </w:r>
+      <w:proofErr w:type="spellStart"/>
+      <w:r>
+        <w:rPr>
+          <w:rFonts w:asciiTheme="majorHAnsi" w:hAnsiTheme="majorHAnsi" w:cstheme="majorHAnsi"/>
+          <w:lang w:val="en-US"/>
+        </w:rPr>
+        <w:t>của</w:t>
+      </w:r>
+      <w:proofErr w:type="spellEnd"/>
+      <w:r>
+        <w:rPr>
+          <w:rFonts w:asciiTheme="majorHAnsi" w:hAnsiTheme="majorHAnsi" w:cstheme="majorHAnsi"/>
+          <w:lang w:val="en-US"/>
+        </w:rPr>
+        <w:t xml:space="preserve"> game Geometry Dash </w:t>
+      </w:r>
+      <w:proofErr w:type="spellStart"/>
+      <w:r>
+        <w:rPr>
+          <w:rFonts w:asciiTheme="majorHAnsi" w:hAnsiTheme="majorHAnsi" w:cstheme="majorHAnsi"/>
+          <w:lang w:val="en-US"/>
+        </w:rPr>
+        <w:t>nhưng</w:t>
+      </w:r>
+      <w:proofErr w:type="spellEnd"/>
+      <w:r>
+        <w:rPr>
+          <w:rFonts w:asciiTheme="majorHAnsi" w:hAnsiTheme="majorHAnsi" w:cstheme="majorHAnsi"/>
+          <w:lang w:val="en-US"/>
+        </w:rPr>
+        <w:t xml:space="preserve"> </w:t>
+      </w:r>
+      <w:proofErr w:type="spellStart"/>
+      <w:r>
+        <w:rPr>
+          <w:rFonts w:asciiTheme="majorHAnsi" w:hAnsiTheme="majorHAnsi" w:cstheme="majorHAnsi"/>
+          <w:lang w:val="en-US"/>
+        </w:rPr>
+        <w:t>hỗ</w:t>
+      </w:r>
+      <w:proofErr w:type="spellEnd"/>
+      <w:r>
+        <w:rPr>
+          <w:rFonts w:asciiTheme="majorHAnsi" w:hAnsiTheme="majorHAnsi" w:cstheme="majorHAnsi"/>
+          <w:lang w:val="en-US"/>
+        </w:rPr>
+        <w:t xml:space="preserve"> </w:t>
       </w:r>
       <w:bookmarkStart w:id="0" w:name="_GoBack"/>
       <w:bookmarkEnd w:id="0"/>
+    </w:p>
+    <w:p>
+      <w:pPr>
+        <w:jc w:val="center"/>
+        <w:rPr>
+          <w:rFonts w:asciiTheme="majorHAnsi" w:hAnsiTheme="majorHAnsi" w:cstheme="majorHAnsi"/>
+          <w:lang w:val="en-US"/>
+        </w:rPr>
+      </w:pPr>
+    </w:p>
+    <w:p>
+      <w:pPr>
+        <w:rPr>
+          <w:rFonts w:asciiTheme="majorHAnsi" w:hAnsiTheme="majorHAnsi" w:cstheme="majorHAnsi"/>
+          <w:lang w:val="en-US"/>
+        </w:rPr>
+      </w:pPr>
     </w:p>
     <w:sectPr>
       <w:pgSz w:w="11906" w:h="16838"/>

</xml_diff>